<commit_message>
hw2 is really close, I'm about to change the way I do cross validation. So that each hyper parameter uses the same data. So move cross validation to experiments.py
</commit_message>
<xml_diff>
--- a/hw2/hw2 notes.docx
+++ b/hw2/hw2 notes.docx
@@ -9,11 +9,11 @@
         <w:tblLook w:val="04A0" w:firstRow="1" w:lastRow="0" w:firstColumn="1" w:lastColumn="0" w:noHBand="0" w:noVBand="1"/>
       </w:tblPr>
       <w:tblGrid>
-        <w:gridCol w:w="1868"/>
-        <w:gridCol w:w="1871"/>
-        <w:gridCol w:w="1870"/>
-        <w:gridCol w:w="1870"/>
-        <w:gridCol w:w="1871"/>
+        <w:gridCol w:w="1915"/>
+        <w:gridCol w:w="1915"/>
+        <w:gridCol w:w="1915"/>
+        <w:gridCol w:w="1915"/>
+        <w:gridCol w:w="1916"/>
       </w:tblGrid>
       <w:tr>
         <w:tc>
@@ -383,29 +383,13 @@
     <w:p/>
     <w:p>
       <w:r>
-        <w:t xml:space="preserve">1.3: likely prove this with code. Ask for code to prove that it’s not linearly </w:t>
-      </w:r>
-      <w:proofErr w:type="spellStart"/>
-      <w:r>
-        <w:t>seperable</w:t>
-      </w:r>
-      <w:proofErr w:type="spellEnd"/>
-      <w:r>
-        <w:t>. – perceptron</w:t>
+        <w:t>1.3: likely prove this with code. Ask for code to prove that it’s not linearly seperable. – perceptron</w:t>
       </w:r>
     </w:p>
     <w:p/>
     <w:p>
       <w:r>
-        <w:t xml:space="preserve">Question 2: hope is lost. Gotta </w:t>
-      </w:r>
-      <w:proofErr w:type="gramStart"/>
-      <w:r>
-        <w:t>get</w:t>
-      </w:r>
-      <w:proofErr w:type="gramEnd"/>
-      <w:r>
-        <w:t xml:space="preserve"> back… back to the past</w:t>
+        <w:t>Question 2: hope is lost. Gotta get back… back to the past</w:t>
       </w:r>
     </w:p>
     <w:p/>
@@ -416,15 +400,7 @@
     </w:p>
     <w:p>
       <w:r>
-        <w:t xml:space="preserve">Notes: C is a collection of functions, each function of C1 (each function) is </w:t>
-      </w:r>
-      <w:proofErr w:type="spellStart"/>
-      <w:r>
-        <w:t>f_z</w:t>
-      </w:r>
-      <w:proofErr w:type="spellEnd"/>
-      <w:r>
-        <w:t xml:space="preserve">(x) where if z = x then its true. </w:t>
+        <w:t xml:space="preserve">Notes: C is a collection of functions, each function of C1 (each function) is f_z(x) where if z = x then its true. </w:t>
       </w:r>
     </w:p>
     <w:p>
@@ -436,15 +412,7 @@
         </w:numPr>
       </w:pPr>
       <w:r>
-        <w:t xml:space="preserve">z, if n = 3 per se, could be 000, 100, 010, 001, 110, 011, 111 </w:t>
-      </w:r>
-      <w:proofErr w:type="gramStart"/>
-      <w:r>
-        <w:t>101,…</w:t>
-      </w:r>
-      <w:proofErr w:type="gramEnd"/>
-      <w:r>
-        <w:t xml:space="preserve"> (all the possible combinations). </w:t>
+        <w:t xml:space="preserve">z, if n = 3 per se, could be 000, 100, 010, 001, 110, 011, 111 101,… (all the possible combinations). </w:t>
       </w:r>
     </w:p>
     <w:p>
@@ -456,25 +424,12 @@
         </w:numPr>
       </w:pPr>
       <w:r>
-        <w:t xml:space="preserve">x is a possible combination. aka 100, 010, etc. If z = x, then </w:t>
-      </w:r>
-      <w:proofErr w:type="spellStart"/>
-      <w:r>
-        <w:t>f_z</w:t>
-      </w:r>
-      <w:proofErr w:type="spellEnd"/>
-      <w:r>
-        <w:t xml:space="preserve">(x) =1, 0 if otherwise. </w:t>
-      </w:r>
-    </w:p>
-    <w:p>
-      <w:proofErr w:type="gramStart"/>
-      <w:r>
-        <w:t>So</w:t>
-      </w:r>
-      <w:proofErr w:type="gramEnd"/>
-      <w:r>
-        <w:t xml:space="preserve"> the size of the concept class is 2^n. </w:t>
+        <w:t xml:space="preserve">x is a possible combination. aka 100, 010, etc. If z = x, then f_z(x) =1, 0 if otherwise. </w:t>
+      </w:r>
+    </w:p>
+    <w:p>
+      <w:r>
+        <w:t xml:space="preserve">So the size of the concept class is 2^n. </w:t>
       </w:r>
     </w:p>
     <w:p>
@@ -497,18 +452,7 @@
     </w:p>
     <w:p>
       <w:r>
-        <w:t xml:space="preserve">- so, for instance, </w:t>
-      </w:r>
-      <w:proofErr w:type="gramStart"/>
-      <w:r>
-        <w:t>lets</w:t>
-      </w:r>
-      <w:proofErr w:type="gramEnd"/>
-      <w:r>
-        <w:t xml:space="preserve"> use n=2 again. That means our possible z values are </w:t>
-      </w:r>
-      <w:r>
-        <w:t>00, 10, 01, and 11.</w:t>
+        <w:t>- so, for instance, lets use n=2 again. That means our possible z values are 00, 10, 01, and 11.</w:t>
       </w:r>
     </w:p>
     <w:p>
@@ -526,42 +470,10 @@
         <w:t xml:space="preserve">- Likely idea: use the elimination algorithm. </w:t>
       </w:r>
       <w:r>
-        <w:t xml:space="preserve">Except… that algorithm is for </w:t>
-      </w:r>
-      <w:proofErr w:type="spellStart"/>
-      <w:r>
-        <w:t>conjuctions</w:t>
-      </w:r>
-      <w:proofErr w:type="spellEnd"/>
-      <w:r>
-        <w:t xml:space="preserve">…. This isn’t conjunctions. Whether or not </w:t>
-      </w:r>
-      <w:proofErr w:type="spellStart"/>
-      <w:r>
-        <w:t>f_z</w:t>
-      </w:r>
-      <w:proofErr w:type="spellEnd"/>
-      <w:r>
-        <w:t xml:space="preserve">(x) returns 1 depends on the value/ sequence of x… which, isn’t that random? </w:t>
-      </w:r>
-      <w:r>
-        <w:t xml:space="preserve">(*** note: further down, we realize that this </w:t>
-      </w:r>
-      <w:proofErr w:type="gramStart"/>
-      <w:r>
-        <w:t>actually kind</w:t>
-      </w:r>
-      <w:proofErr w:type="gramEnd"/>
-      <w:r>
-        <w:t xml:space="preserve"> is about </w:t>
-      </w:r>
-      <w:proofErr w:type="spellStart"/>
-      <w:r>
-        <w:t>conjuctions</w:t>
-      </w:r>
-      <w:proofErr w:type="spellEnd"/>
-      <w:r>
-        <w:t>)</w:t>
+        <w:t xml:space="preserve">Except… that algorithm is for conjuctions…. This isn’t conjunctions. Whether or not f_z(x) returns 1 depends on the value/ sequence of x… which, isn’t that random? </w:t>
+      </w:r>
+      <w:r>
+        <w:t>(*** note: further down, we realize that this actually kind is about conjuctions)</w:t>
       </w:r>
     </w:p>
     <w:p>
@@ -581,67 +493,27 @@
     <w:p>
       <w:r>
         <w:tab/>
-        <w:t xml:space="preserve">- </w:t>
-      </w:r>
-      <w:proofErr w:type="gramStart"/>
-      <w:r>
-        <w:t>so</w:t>
-      </w:r>
-      <w:proofErr w:type="gramEnd"/>
-      <w:r>
-        <w:t xml:space="preserve"> for example, if the function we’re trying to find is 01. Then a sequence could look like this:  00 - 0, 11 - 0, 01 – 1.</w:t>
+        <w:t>- so for example, if the function we’re trying to find is 01. Then a sequence could look like this:  00 - 0, 11 - 0, 01 – 1.</w:t>
       </w:r>
     </w:p>
     <w:p>
       <w:r>
         <w:lastRenderedPageBreak/>
-        <w:t>- now, how would that work in an algorithm that uses C1 to define/hypothesize outputs of x? I don’t think elimination would work, because that only considers ‘monotone’ conjunctions I think, that is, there can’t be any ‘</w:t>
-      </w:r>
-      <w:proofErr w:type="gramStart"/>
-      <w:r>
-        <w:t>not’s</w:t>
-      </w:r>
-      <w:proofErr w:type="gramEnd"/>
-      <w:r>
-        <w:t xml:space="preserve"> in the function, only ‘and’s. </w:t>
-      </w:r>
-      <w:r>
-        <w:t xml:space="preserve">CON won’t work </w:t>
-      </w:r>
-      <w:proofErr w:type="gramStart"/>
-      <w:r>
-        <w:t>either,</w:t>
-      </w:r>
-      <w:proofErr w:type="gramEnd"/>
-      <w:r>
-        <w:t xml:space="preserve"> it can make n-1 mistakes. </w:t>
+        <w:t xml:space="preserve">- now, how would that work in an algorithm that uses C1 to define/hypothesize outputs of x? I don’t think elimination would work, because that only considers ‘monotone’ conjunctions I think, that is, there can’t be any ‘not’s in the function, only ‘and’s. </w:t>
+      </w:r>
+      <w:r>
+        <w:t xml:space="preserve">CON won’t work either, it can make n-1 mistakes. </w:t>
       </w:r>
     </w:p>
     <w:p>
       <w:r>
         <w:tab/>
-        <w:t xml:space="preserve">- however, as an idea, CON does loop through every algorithm that is still in the set C. </w:t>
-      </w:r>
-      <w:proofErr w:type="gramStart"/>
-      <w:r>
-        <w:t>So</w:t>
-      </w:r>
-      <w:proofErr w:type="gramEnd"/>
-      <w:r>
-        <w:t xml:space="preserve"> we can probs do that too. </w:t>
-      </w:r>
-    </w:p>
-    <w:p>
-      <w:r>
-        <w:t xml:space="preserve">- </w:t>
-      </w:r>
-      <w:proofErr w:type="gramStart"/>
-      <w:r>
-        <w:t>its</w:t>
-      </w:r>
-      <w:proofErr w:type="gramEnd"/>
-      <w:r>
-        <w:t xml:space="preserve"> literally just the CON algorithm. It won’t make more than 1 mistake, because once you make a mistake, the algorithm will eliminate all other functions from C1, which will leave you with the right one. </w:t>
+        <w:t xml:space="preserve">- however, as an idea, CON does loop through every algorithm that is still in the set C. So we can probs do that too. </w:t>
+      </w:r>
+    </w:p>
+    <w:p>
+      <w:r>
+        <w:t xml:space="preserve">- its literally just the CON algorithm. It won’t make more than 1 mistake, because once you make a mistake, the algorithm will eliminate all other functions from C1, which will leave you with the right one. </w:t>
       </w:r>
     </w:p>
     <w:p/>
@@ -716,34 +588,10 @@
     <w:p/>
     <w:p>
       <w:r>
-        <w:t xml:space="preserve">For instance, if x = 11, and f(x) = 0, and we chose z=01 for our function </w:t>
-      </w:r>
-      <w:proofErr w:type="spellStart"/>
-      <w:r>
-        <w:t>f_z</w:t>
-      </w:r>
-      <w:proofErr w:type="spellEnd"/>
-      <w:r>
-        <w:t>(x),</w:t>
-      </w:r>
-      <w:r>
-        <w:t xml:space="preserve"> then… that’s </w:t>
-      </w:r>
-      <w:proofErr w:type="gramStart"/>
-      <w:r>
-        <w:t>actually right</w:t>
-      </w:r>
-      <w:proofErr w:type="gramEnd"/>
-      <w:r>
-        <w:t xml:space="preserve">. f(x) = 0 and </w:t>
-      </w:r>
-      <w:proofErr w:type="spellStart"/>
-      <w:r>
-        <w:t>f_z</w:t>
-      </w:r>
-      <w:proofErr w:type="spellEnd"/>
-      <w:r>
-        <w:t xml:space="preserve">(x) = 0. </w:t>
+        <w:t>For instance, if x = 11, and f(x) = 0, and we chose z=01 for our function f_z(x),</w:t>
+      </w:r>
+      <w:r>
+        <w:t xml:space="preserve"> then… that’s actually right. f(x) = 0 and f_z(x) = 0. </w:t>
       </w:r>
     </w:p>
     <w:p>
@@ -811,13 +659,8 @@
         <w:t xml:space="preserve">Actual </w:t>
       </w:r>
       <w:r>
-        <w:t xml:space="preserve">function: 01. Given: 00. Chosen z: </w:t>
-      </w:r>
-      <w:proofErr w:type="gramStart"/>
-      <w:r>
-        <w:t>00</w:t>
-      </w:r>
-      <w:proofErr w:type="gramEnd"/>
+        <w:t>function: 01. Given: 00. Chosen z: 00</w:t>
+      </w:r>
     </w:p>
     <w:p>
       <w:pPr>
@@ -838,49 +681,17 @@
     </w:p>
     <w:p>
       <w:r>
-        <w:t xml:space="preserve">C2 consists of n functions. Fi(x) = xi. Which means fi returns the value of the </w:t>
-      </w:r>
-      <w:proofErr w:type="spellStart"/>
-      <w:r>
-        <w:t>ith</w:t>
-      </w:r>
-      <w:proofErr w:type="spellEnd"/>
-      <w:r>
-        <w:t xml:space="preserve"> feature of x. </w:t>
-      </w:r>
-    </w:p>
-    <w:p>
-      <w:r>
-        <w:t xml:space="preserve">Example: x = 011001. For </w:t>
-      </w:r>
-      <w:proofErr w:type="spellStart"/>
-      <w:r>
-        <w:t>i</w:t>
-      </w:r>
-      <w:proofErr w:type="spellEnd"/>
-      <w:r>
-        <w:t xml:space="preserve">=3, fi(x) = 1. </w:t>
-      </w:r>
-    </w:p>
-    <w:p>
-      <w:r>
-        <w:t xml:space="preserve">** CON algorithm. There exists a function f in C that we want to </w:t>
-      </w:r>
-      <w:proofErr w:type="gramStart"/>
-      <w:r>
-        <w:t>learn / is</w:t>
-      </w:r>
-      <w:proofErr w:type="gramEnd"/>
-      <w:r>
-        <w:t xml:space="preserve"> the RIGHT one. (u can look at </w:t>
-      </w:r>
-      <w:proofErr w:type="gramStart"/>
-      <w:r>
-        <w:t>the  video</w:t>
-      </w:r>
-      <w:proofErr w:type="gramEnd"/>
-      <w:r>
-        <w:t xml:space="preserve"> but…) You randomly choose a function from C, and if that functions prediction was WRONG, then remove all functions that got that same result. </w:t>
+        <w:t xml:space="preserve">C2 consists of n functions. Fi(x) = xi. Which means fi returns the value of the ith feature of x. </w:t>
+      </w:r>
+    </w:p>
+    <w:p>
+      <w:r>
+        <w:t xml:space="preserve">Example: x = 011001. For i=3, fi(x) = 1. </w:t>
+      </w:r>
+    </w:p>
+    <w:p>
+      <w:r>
+        <w:t xml:space="preserve">** CON algorithm. There exists a function f in C that we want to learn / is the RIGHT one. (u can look at the  video but…) You randomly choose a function from C, and if that functions prediction was WRONG, then remove all functions that got that same result. </w:t>
       </w:r>
     </w:p>
     <w:p>
@@ -892,15 +703,7 @@
         </w:numPr>
       </w:pPr>
       <w:r>
-        <w:t>SO for a set of functions C = {f</w:t>
-      </w:r>
-      <w:proofErr w:type="gramStart"/>
-      <w:r>
-        <w:t>0,f</w:t>
-      </w:r>
-      <w:proofErr w:type="gramEnd"/>
-      <w:r>
-        <w:t xml:space="preserve">1, f2 ,f3}, say the true function (we don’t really know this in the algorithm yet) is f3. If you run an example x and your randomly chosen f gives 1 but the actual output of x was 0, then remove all functions in C that got an output of 1. </w:t>
+        <w:t xml:space="preserve">SO for a set of functions C = {f0,f1, f2 ,f3}, say the true function (we don’t really know this in the algorithm yet) is f3. If you run an example x and your randomly chosen f gives 1 but the actual output of x was 0, then remove all functions in C that got an output of 1. </w:t>
       </w:r>
     </w:p>
     <w:p/>
@@ -945,23 +748,7 @@
         <w:ind w:left="720"/>
       </w:pPr>
       <w:r>
-        <w:t xml:space="preserve">Ya know, because. Of the N functions, we will eliminate at least half of them on each iteration (where there is potential to make a mistake). </w:t>
-      </w:r>
-      <w:proofErr w:type="gramStart"/>
-      <w:r>
-        <w:t>So</w:t>
-      </w:r>
-      <w:proofErr w:type="gramEnd"/>
-      <w:r>
-        <w:t xml:space="preserve"> it will </w:t>
-      </w:r>
-      <w:proofErr w:type="gramStart"/>
-      <w:r>
-        <w:t>take at</w:t>
-      </w:r>
-      <w:proofErr w:type="gramEnd"/>
-      <w:r>
-        <w:t xml:space="preserve"> most Log(C) mistakes to reach the correct function. For instance, if n=8, then</w:t>
+        <w:t>Ya know, because. Of the N functions, we will eliminate at least half of them on each iteration (where there is potential to make a mistake). So it will take at most Log(C) mistakes to reach the correct function. For instance, if n=8, then</w:t>
       </w:r>
     </w:p>
     <w:p>
@@ -985,16 +772,7 @@
         </w:numPr>
       </w:pPr>
       <w:r>
-        <w:t xml:space="preserve">Iteration 2: </w:t>
-      </w:r>
-      <w:r>
-        <w:t xml:space="preserve">|C| = </w:t>
-      </w:r>
-      <w:r>
-        <w:t>4</w:t>
-      </w:r>
-      <w:r>
-        <w:t>, |C_+1| = |C| * ½</w:t>
+        <w:t>Iteration 2: |C| = 4, |C_+1| = |C| * ½</w:t>
       </w:r>
     </w:p>
     <w:p>
@@ -1006,19 +784,7 @@
         </w:numPr>
       </w:pPr>
       <w:r>
-        <w:t xml:space="preserve">Iteration </w:t>
-      </w:r>
-      <w:r>
-        <w:t>3</w:t>
-      </w:r>
-      <w:r>
-        <w:t xml:space="preserve">: |C| = </w:t>
-      </w:r>
-      <w:r>
-        <w:t>2</w:t>
-      </w:r>
-      <w:r>
-        <w:t>, |C_+1| = |C| * ½</w:t>
+        <w:t>Iteration 3: |C| = 2, |C_+1| = |C| * ½</w:t>
       </w:r>
     </w:p>
     <w:p>
@@ -1030,19 +796,7 @@
         </w:numPr>
       </w:pPr>
       <w:r>
-        <w:t xml:space="preserve">Iteration </w:t>
-      </w:r>
-      <w:r>
-        <w:t>4</w:t>
-      </w:r>
-      <w:r>
-        <w:t xml:space="preserve">: |C| = </w:t>
-      </w:r>
-      <w:r>
-        <w:t>1</w:t>
-      </w:r>
-      <w:r>
-        <w:t>, |C_+1| = |C| * ½</w:t>
+        <w:t>Iteration 4: |C| = 1, |C_+1| = |C| * ½</w:t>
       </w:r>
     </w:p>
     <w:p>
@@ -1059,6 +813,17 @@
     <w:p>
       <w:r>
         <w:t>&lt;&lt;&lt;On to perceptron&gt;&gt;&gt;</w:t>
+      </w:r>
+    </w:p>
+    <w:p/>
+    <w:p>
+      <w:r>
+        <w:t xml:space="preserve">4.2 </w:t>
+      </w:r>
+    </w:p>
+    <w:p>
+      <w:r>
+        <w:t xml:space="preserve">On perceptron: </w:t>
       </w:r>
     </w:p>
     <w:p/>

</xml_diff>